<commit_message>
CLOUD-97 hooked up data to firebase to shows submissions to instrcutor
</commit_message>
<xml_diff>
--- a/doc/sprint2/System Design.docx
+++ b/doc/sprint2/System Design.docx
@@ -1,6 +1,6 @@
 
 <file path=word/document.xml><?xml version="1.0" encoding="utf-8"?>
-<w:document xmlns:wpc="http://schemas.microsoft.com/office/word/2010/wordprocessingCanvas" xmlns:cx="http://schemas.microsoft.com/office/drawing/2014/chartex" xmlns:cx1="http://schemas.microsoft.com/office/drawing/2015/9/8/chartex" xmlns:cx2="http://schemas.microsoft.com/office/drawing/2015/10/21/chartex" xmlns:cx3="http://schemas.microsoft.com/office/drawing/2016/5/9/chartex" xmlns:cx4="http://schemas.microsoft.com/office/drawing/2016/5/10/chartex" xmlns:cx5="http://schemas.microsoft.com/office/drawing/2016/5/11/chartex" xmlns:cx6="http://schemas.microsoft.com/office/drawing/2016/5/12/chartex" xmlns:cx7="http://schemas.microsoft.com/office/drawing/2016/5/13/chartex" xmlns:cx8="http://schemas.microsoft.com/office/drawing/2016/5/14/chartex" xmlns:mc="http://schemas.openxmlformats.org/markup-compatibility/2006" xmlns:aink="http://schemas.microsoft.com/office/drawing/2016/ink" xmlns:am3d="http://schemas.microsoft.com/office/drawing/2017/model3d" xmlns:o="urn:schemas-microsoft-com:office:office" xmlns:r="http://schemas.openxmlformats.org/officeDocument/2006/relationships" xmlns:m="http://schemas.openxmlformats.org/officeDocument/2006/math" xmlns:v="urn:schemas-microsoft-com:vml" xmlns:wp14="http://schemas.microsoft.com/office/word/2010/wordprocessingDrawing" xmlns:wp="http://schemas.openxmlformats.org/drawingml/2006/wordprocessingDrawing" xmlns:w10="urn:schemas-microsoft-com:office:word" xmlns:w="http://schemas.openxmlformats.org/wordprocessingml/2006/main" xmlns:w14="http://schemas.microsoft.com/office/word/2010/wordml" xmlns:w15="http://schemas.microsoft.com/office/word/2012/wordml" xmlns:w16cex="http://schemas.microsoft.com/office/word/2018/wordml/cex" xmlns:w16cid="http://schemas.microsoft.com/office/word/2016/wordml/cid" xmlns:w16="http://schemas.microsoft.com/office/word/2018/wordml" xmlns:w16se="http://schemas.microsoft.com/office/word/2015/wordml/symex" xmlns:wpg="http://schemas.microsoft.com/office/word/2010/wordprocessingGroup" xmlns:wpi="http://schemas.microsoft.com/office/word/2010/wordprocessingInk" xmlns:wne="http://schemas.microsoft.com/office/word/2006/wordml" xmlns:wps="http://schemas.microsoft.com/office/word/2010/wordprocessingShape" mc:Ignorable="w14 w15 w16se w16cid w16 w16cex wp14">
+<w:document xmlns:wpc="http://schemas.microsoft.com/office/word/2010/wordprocessingCanvas" xmlns:cx="http://schemas.microsoft.com/office/drawing/2014/chartex" xmlns:cx1="http://schemas.microsoft.com/office/drawing/2015/9/8/chartex" xmlns:cx2="http://schemas.microsoft.com/office/drawing/2015/10/21/chartex" xmlns:cx3="http://schemas.microsoft.com/office/drawing/2016/5/9/chartex" xmlns:cx4="http://schemas.microsoft.com/office/drawing/2016/5/10/chartex" xmlns:cx5="http://schemas.microsoft.com/office/drawing/2016/5/11/chartex" xmlns:cx6="http://schemas.microsoft.com/office/drawing/2016/5/12/chartex" xmlns:cx7="http://schemas.microsoft.com/office/drawing/2016/5/13/chartex" xmlns:cx8="http://schemas.microsoft.com/office/drawing/2016/5/14/chartex" xmlns:mc="http://schemas.openxmlformats.org/markup-compatibility/2006" xmlns:aink="http://schemas.microsoft.com/office/drawing/2016/ink" xmlns:am3d="http://schemas.microsoft.com/office/drawing/2017/model3d" xmlns:o="urn:schemas-microsoft-com:office:office" xmlns:r="http://schemas.openxmlformats.org/officeDocument/2006/relationships" xmlns:m="http://schemas.openxmlformats.org/officeDocument/2006/math" xmlns:v="urn:schemas-microsoft-com:vml" xmlns:wp14="http://schemas.microsoft.com/office/word/2010/wordprocessingDrawing" xmlns:wp="http://schemas.openxmlformats.org/drawingml/2006/wordprocessingDrawing" xmlns:w10="urn:schemas-microsoft-com:office:word" xmlns:w="http://schemas.openxmlformats.org/wordprocessingml/2006/main" xmlns:w14="http://schemas.microsoft.com/office/word/2010/wordml" xmlns:w15="http://schemas.microsoft.com/office/word/2012/wordml" xmlns:w16cex="http://schemas.microsoft.com/office/word/2018/wordml/cex" xmlns:w16cid="http://schemas.microsoft.com/office/word/2016/wordml/cid" xmlns:w16="http://schemas.microsoft.com/office/word/2018/wordml" xmlns:w16sdtdh="http://schemas.microsoft.com/office/word/2020/wordml/sdtdatahash" xmlns:w16se="http://schemas.microsoft.com/office/word/2015/wordml/symex" xmlns:wpg="http://schemas.microsoft.com/office/word/2010/wordprocessingGroup" xmlns:wpi="http://schemas.microsoft.com/office/word/2010/wordprocessingInk" xmlns:wne="http://schemas.microsoft.com/office/word/2006/wordml" xmlns:wps="http://schemas.microsoft.com/office/word/2010/wordprocessingShape" mc:Ignorable="w14 w15 w16se w16cid w16 w16cex w16sdtdh wp14">
   <w:body>
     <w:p>
       <w:pPr>
@@ -305,7 +305,7 @@
                 <v:stroke joinstyle="miter"/>
                 <v:path gradientshapeok="t" o:connecttype="rect"/>
               </v:shapetype>
-              <v:shape id="Text Box 2" o:spid="_x0000_s1026" type="#_x0000_t202" style="position:absolute;margin-left:134.7pt;margin-top:12.8pt;width:185.9pt;height:110.6pt;z-index:251659264;visibility:visible;mso-wrap-style:square;mso-width-percent:400;mso-height-percent:200;mso-wrap-distance-left:9pt;mso-wrap-distance-top:3.6pt;mso-wrap-distance-right:9pt;mso-wrap-distance-bottom:3.6pt;mso-position-horizontal:right;mso-position-horizontal-relative:margin;mso-position-vertical:absolute;mso-position-vertical-relative:text;mso-width-percent:400;mso-height-percent:200;mso-width-relative:margin;mso-height-relative:margin;v-text-anchor:top" o:gfxdata="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" stroked="f">
+              <v:shape id="Text Box 2" o:spid="_x0000_s1026" type="#_x0000_t202" style="position:absolute;margin-left:134.7pt;margin-top:12.8pt;width:185.9pt;height:110.6pt;z-index:251659264;visibility:visible;mso-wrap-style:square;mso-width-percent:400;mso-height-percent:200;mso-wrap-distance-left:9pt;mso-wrap-distance-top:3.6pt;mso-wrap-distance-right:9pt;mso-wrap-distance-bottom:3.6pt;mso-position-horizontal:right;mso-position-horizontal-relative:margin;mso-position-vertical:absolute;mso-position-vertical-relative:text;mso-width-percent:400;mso-height-percent:200;mso-width-relative:margin;mso-height-relative:margin;v-text-anchor:top" o:gfxdata="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" stroked="f">
                 <v:textbox style="mso-fit-shape-to-text:t">
                   <w:txbxContent>
                     <w:p>
@@ -665,24 +665,6 @@
       <w:pPr>
         <w:spacing w:line="600" w:lineRule="auto"/>
         <w:rPr>
-          <w:sz w:val="36"/>
-          <w:szCs w:val="36"/>
-        </w:rPr>
-      </w:pPr>
-    </w:p>
-    <w:p>
-      <w:pPr>
-        <w:spacing w:line="600" w:lineRule="auto"/>
-        <w:rPr>
-          <w:sz w:val="36"/>
-          <w:szCs w:val="36"/>
-        </w:rPr>
-      </w:pPr>
-    </w:p>
-    <w:p>
-      <w:pPr>
-        <w:spacing w:line="600" w:lineRule="auto"/>
-        <w:rPr>
           <w:sz w:val="24"/>
           <w:szCs w:val="24"/>
         </w:rPr>
@@ -701,6 +683,7 @@
           <w:sz w:val="44"/>
           <w:szCs w:val="44"/>
         </w:rPr>
+        <w:lastRenderedPageBreak/>
         <w:t>CRC Cards</w:t>
       </w:r>
     </w:p>
@@ -1122,7 +1105,6 @@
               </w:numPr>
             </w:pPr>
             <w:r>
-              <w:lastRenderedPageBreak/>
               <w:t>Store the content of the comment, the time it was created</w:t>
             </w:r>
           </w:p>
@@ -1133,7 +1115,6 @@
           </w:tcPr>
           <w:p>
             <w:r>
-              <w:lastRenderedPageBreak/>
               <w:t>Collaborators</w:t>
             </w:r>
           </w:p>
@@ -1190,6 +1171,7 @@
                 <w:b/>
                 <w:bCs/>
               </w:rPr>
+              <w:lastRenderedPageBreak/>
               <w:t>Class Name:</w:t>
             </w:r>
             <w:r>
@@ -1328,7 +1310,10 @@
               <w:t>Class Name:</w:t>
             </w:r>
             <w:r>
-              <w:t xml:space="preserve"> Stages</w:t>
+              <w:t xml:space="preserve"> </w:t>
+            </w:r>
+            <w:r>
+              <w:t>Courses</w:t>
             </w:r>
           </w:p>
         </w:tc>
@@ -1482,7 +1467,10 @@
               <w:t>Parent Class:</w:t>
             </w:r>
             <w:r>
-              <w:t xml:space="preserve"> Stages</w:t>
+              <w:t xml:space="preserve"> </w:t>
+            </w:r>
+            <w:r>
+              <w:t>Courses</w:t>
             </w:r>
           </w:p>
           <w:p>
@@ -1499,9 +1487,6 @@
                 <w:bCs/>
               </w:rPr>
               <w:t xml:space="preserve"> </w:t>
-            </w:r>
-            <w:r>
-              <w:t>Lessons, Assignments</w:t>
             </w:r>
           </w:p>
         </w:tc>
@@ -1548,6 +1533,54 @@
           <w:p>
             <w:r>
               <w:t>Collaborators</w:t>
+            </w:r>
+          </w:p>
+          <w:p>
+            <w:pPr>
+              <w:pStyle w:val="ListParagraph"/>
+              <w:numPr>
+                <w:ilvl w:val="0"/>
+                <w:numId w:val="3"/>
+              </w:numPr>
+            </w:pPr>
+            <w:r>
+              <w:t>Assignments</w:t>
+            </w:r>
+          </w:p>
+          <w:p>
+            <w:pPr>
+              <w:pStyle w:val="ListParagraph"/>
+              <w:numPr>
+                <w:ilvl w:val="0"/>
+                <w:numId w:val="3"/>
+              </w:numPr>
+            </w:pPr>
+            <w:r>
+              <w:t>Lessons</w:t>
+            </w:r>
+          </w:p>
+          <w:p>
+            <w:pPr>
+              <w:pStyle w:val="ListParagraph"/>
+              <w:numPr>
+                <w:ilvl w:val="0"/>
+                <w:numId w:val="3"/>
+              </w:numPr>
+            </w:pPr>
+            <w:r>
+              <w:t>Courses</w:t>
+            </w:r>
+          </w:p>
+          <w:p>
+            <w:pPr>
+              <w:pStyle w:val="ListParagraph"/>
+              <w:numPr>
+                <w:ilvl w:val="0"/>
+                <w:numId w:val="3"/>
+              </w:numPr>
+            </w:pPr>
+            <w:r>
+              <w:t>Users</w:t>
             </w:r>
           </w:p>
         </w:tc>
@@ -1579,7 +1612,10 @@
               <w:t>Class Name:</w:t>
             </w:r>
             <w:r>
-              <w:t xml:space="preserve"> Lessons</w:t>
+              <w:t xml:space="preserve"> </w:t>
+            </w:r>
+            <w:r>
+              <w:t>Lessons</w:t>
             </w:r>
           </w:p>
         </w:tc>
@@ -1599,7 +1635,7 @@
               <w:t>Parent Class:</w:t>
             </w:r>
             <w:r>
-              <w:t xml:space="preserve"> Modules</w:t>
+              <w:t xml:space="preserve"> </w:t>
             </w:r>
           </w:p>
           <w:p>
@@ -1609,6 +1645,13 @@
                 <w:bCs/>
               </w:rPr>
               <w:t>Sub Classes:</w:t>
+            </w:r>
+            <w:r>
+              <w:rPr>
+                <w:b/>
+                <w:bCs/>
+              </w:rPr>
+              <w:t xml:space="preserve"> </w:t>
             </w:r>
           </w:p>
         </w:tc>
@@ -1632,15 +1675,7 @@
               </w:numPr>
             </w:pPr>
             <w:r>
-              <w:t xml:space="preserve">Group relevant/similar items </w:t>
-            </w:r>
-            <w:proofErr w:type="gramStart"/>
-            <w:r>
-              <w:t>in a given</w:t>
-            </w:r>
-            <w:proofErr w:type="gramEnd"/>
-            <w:r>
-              <w:t xml:space="preserve"> module (ex: week 1)</w:t>
+              <w:t>Store related files for this lesson</w:t>
             </w:r>
           </w:p>
           <w:p>
@@ -1652,7 +1687,7 @@
               </w:numPr>
             </w:pPr>
             <w:r>
-              <w:t>Store module information such as the title, lesson content, date</w:t>
+              <w:t>Store info about a lesson for students</w:t>
             </w:r>
           </w:p>
         </w:tc>
@@ -1665,20 +1700,89 @@
               <w:t>Collaborators</w:t>
             </w:r>
           </w:p>
+          <w:p>
+            <w:pPr>
+              <w:pStyle w:val="ListParagraph"/>
+              <w:numPr>
+                <w:ilvl w:val="0"/>
+                <w:numId w:val="3"/>
+              </w:numPr>
+            </w:pPr>
+            <w:r>
+              <w:t>Lessons</w:t>
+            </w:r>
+          </w:p>
+          <w:p>
+            <w:pPr>
+              <w:pStyle w:val="ListParagraph"/>
+              <w:numPr>
+                <w:ilvl w:val="0"/>
+                <w:numId w:val="3"/>
+              </w:numPr>
+            </w:pPr>
+            <w:r>
+              <w:t>Courses</w:t>
+            </w:r>
+          </w:p>
+          <w:p>
+            <w:pPr>
+              <w:pStyle w:val="ListParagraph"/>
+              <w:numPr>
+                <w:ilvl w:val="0"/>
+                <w:numId w:val="3"/>
+              </w:numPr>
+            </w:pPr>
+            <w:r>
+              <w:t>Users</w:t>
+            </w:r>
+          </w:p>
+          <w:p>
+            <w:pPr>
+              <w:pStyle w:val="ListParagraph"/>
+              <w:numPr>
+                <w:ilvl w:val="0"/>
+                <w:numId w:val="3"/>
+              </w:numPr>
+            </w:pPr>
+            <w:r>
+              <w:t>Files</w:t>
+            </w:r>
+          </w:p>
         </w:tc>
       </w:tr>
+    </w:tbl>
+    <w:p/>
+    <w:tbl>
+      <w:tblPr>
+        <w:tblStyle w:val="TableGrid"/>
+        <w:tblW w:w="0" w:type="auto"/>
+        <w:tblLook w:val="04A0" w:firstRow="1" w:lastRow="0" w:firstColumn="1" w:lastColumn="0" w:noHBand="0" w:noVBand="1"/>
+      </w:tblPr>
+      <w:tblGrid>
+        <w:gridCol w:w="4675"/>
+        <w:gridCol w:w="4675"/>
+      </w:tblGrid>
       <w:tr>
         <w:tc>
           <w:tcPr>
-            <w:tcW w:w="4675" w:type="dxa"/>
+            <w:tcW w:w="9350" w:type="dxa"/>
+            <w:gridSpan w:val="2"/>
           </w:tcPr>
-          <w:p/>
-        </w:tc>
-        <w:tc>
-          <w:tcPr>
-            <w:tcW w:w="4675" w:type="dxa"/>
-          </w:tcPr>
-          <w:p/>
+          <w:p>
+            <w:r>
+              <w:rPr>
+                <w:b/>
+                <w:bCs/>
+              </w:rPr>
+              <w:t>Class Name:</w:t>
+            </w:r>
+            <w:r>
+              <w:t xml:space="preserve"> </w:t>
+            </w:r>
+            <w:r>
+              <w:t>Assignments</w:t>
+            </w:r>
+          </w:p>
         </w:tc>
       </w:tr>
       <w:tr>
@@ -1693,11 +1797,140 @@
                 <w:b/>
                 <w:bCs/>
               </w:rPr>
-              <w:lastRenderedPageBreak/>
-              <w:t>Class Name:</w:t>
-            </w:r>
-            <w:r>
-              <w:t xml:space="preserve"> Assignments</w:t>
+              <w:t>Parent Class:</w:t>
+            </w:r>
+            <w:r>
+              <w:t xml:space="preserve"> </w:t>
+            </w:r>
+          </w:p>
+          <w:p>
+            <w:r>
+              <w:rPr>
+                <w:b/>
+                <w:bCs/>
+              </w:rPr>
+              <w:t>Sub Classes:</w:t>
+            </w:r>
+            <w:r>
+              <w:rPr>
+                <w:b/>
+                <w:bCs/>
+              </w:rPr>
+              <w:t xml:space="preserve"> </w:t>
+            </w:r>
+          </w:p>
+        </w:tc>
+      </w:tr>
+      <w:tr>
+        <w:tc>
+          <w:tcPr>
+            <w:tcW w:w="4675" w:type="dxa"/>
+          </w:tcPr>
+          <w:p>
+            <w:r>
+              <w:t>Responsibilities</w:t>
+            </w:r>
+          </w:p>
+          <w:p>
+            <w:pPr>
+              <w:pStyle w:val="ListParagraph"/>
+              <w:numPr>
+                <w:ilvl w:val="0"/>
+                <w:numId w:val="2"/>
+              </w:numPr>
+            </w:pPr>
+            <w:r>
+              <w:t xml:space="preserve">Store related files for this </w:t>
+            </w:r>
+            <w:r>
+              <w:t>assignment</w:t>
+            </w:r>
+          </w:p>
+          <w:p>
+            <w:pPr>
+              <w:pStyle w:val="ListParagraph"/>
+              <w:numPr>
+                <w:ilvl w:val="0"/>
+                <w:numId w:val="2"/>
+              </w:numPr>
+            </w:pPr>
+            <w:r>
+              <w:t>Store info about a</w:t>
+            </w:r>
+            <w:r>
+              <w:t xml:space="preserve">n assignment </w:t>
+            </w:r>
+            <w:r>
+              <w:t>for student</w:t>
+            </w:r>
+            <w:r>
+              <w:t xml:space="preserve"> like </w:t>
+            </w:r>
+            <w:proofErr w:type="spellStart"/>
+            <w:r>
+              <w:t>duedate</w:t>
+            </w:r>
+            <w:proofErr w:type="spellEnd"/>
+            <w:r>
+              <w:t xml:space="preserve"> and expiry</w:t>
+            </w:r>
+          </w:p>
+        </w:tc>
+        <w:tc>
+          <w:tcPr>
+            <w:tcW w:w="4675" w:type="dxa"/>
+          </w:tcPr>
+          <w:p>
+            <w:r>
+              <w:t>Collaborators</w:t>
+            </w:r>
+          </w:p>
+          <w:p>
+            <w:pPr>
+              <w:pStyle w:val="ListParagraph"/>
+              <w:numPr>
+                <w:ilvl w:val="0"/>
+                <w:numId w:val="3"/>
+              </w:numPr>
+            </w:pPr>
+            <w:r>
+              <w:t>Assignments</w:t>
+            </w:r>
+          </w:p>
+          <w:p>
+            <w:pPr>
+              <w:pStyle w:val="ListParagraph"/>
+              <w:numPr>
+                <w:ilvl w:val="0"/>
+                <w:numId w:val="3"/>
+              </w:numPr>
+            </w:pPr>
+            <w:r>
+              <w:t>Courses</w:t>
+            </w:r>
+          </w:p>
+          <w:p>
+            <w:pPr>
+              <w:pStyle w:val="ListParagraph"/>
+              <w:numPr>
+                <w:ilvl w:val="0"/>
+                <w:numId w:val="3"/>
+              </w:numPr>
+            </w:pPr>
+            <w:r>
+              <w:t>Users</w:t>
+            </w:r>
+          </w:p>
+          <w:p>
+            <w:pPr>
+              <w:pStyle w:val="ListParagraph"/>
+              <w:numPr>
+                <w:ilvl w:val="0"/>
+                <w:numId w:val="3"/>
+              </w:numPr>
+            </w:pPr>
+            <w:r>
+              <w:t>Files</w:t>
             </w:r>
           </w:p>
         </w:tc>
@@ -1714,10 +1947,34 @@
                 <w:b/>
                 <w:bCs/>
               </w:rPr>
+              <w:lastRenderedPageBreak/>
+              <w:t>Class Name:</w:t>
+            </w:r>
+            <w:r>
+              <w:t xml:space="preserve"> </w:t>
+            </w:r>
+            <w:r>
+              <w:t>Files</w:t>
+            </w:r>
+          </w:p>
+        </w:tc>
+      </w:tr>
+      <w:tr>
+        <w:tc>
+          <w:tcPr>
+            <w:tcW w:w="9350" w:type="dxa"/>
+            <w:gridSpan w:val="2"/>
+          </w:tcPr>
+          <w:p>
+            <w:r>
+              <w:rPr>
+                <w:b/>
+                <w:bCs/>
+              </w:rPr>
               <w:t>Parent Class:</w:t>
             </w:r>
             <w:r>
-              <w:t xml:space="preserve"> Modules</w:t>
+              <w:t xml:space="preserve"> </w:t>
             </w:r>
           </w:p>
           <w:p>
@@ -1727,6 +1984,13 @@
                 <w:bCs/>
               </w:rPr>
               <w:t>Sub Classes:</w:t>
+            </w:r>
+            <w:r>
+              <w:rPr>
+                <w:b/>
+                <w:bCs/>
+              </w:rPr>
+              <w:t xml:space="preserve"> </w:t>
             </w:r>
           </w:p>
         </w:tc>
@@ -1750,15 +2014,15 @@
               </w:numPr>
             </w:pPr>
             <w:r>
-              <w:t xml:space="preserve">Group relevant/similar items </w:t>
-            </w:r>
-            <w:proofErr w:type="gramStart"/>
-            <w:r>
-              <w:t>in a given</w:t>
-            </w:r>
-            <w:proofErr w:type="gramEnd"/>
-            <w:r>
-              <w:t xml:space="preserve"> assignment (ex: pdfs)</w:t>
+              <w:t xml:space="preserve">Store </w:t>
+            </w:r>
+            <w:proofErr w:type="spellStart"/>
+            <w:r>
+              <w:t>urls</w:t>
+            </w:r>
+            <w:proofErr w:type="spellEnd"/>
+            <w:r>
+              <w:t xml:space="preserve"> of related files for this assignment</w:t>
             </w:r>
           </w:p>
           <w:p>
@@ -1770,7 +2034,10 @@
               </w:numPr>
             </w:pPr>
             <w:r>
-              <w:t>Store module information such as the title, lesson content, date, due date, weight of assignment</w:t>
+              <w:t xml:space="preserve">Store info about </w:t>
+            </w:r>
+            <w:r>
+              <w:t>uploaded files</w:t>
             </w:r>
           </w:p>
         </w:tc>
@@ -1783,9 +2050,62 @@
               <w:t>Collaborators</w:t>
             </w:r>
           </w:p>
+          <w:p>
+            <w:pPr>
+              <w:pStyle w:val="ListParagraph"/>
+              <w:numPr>
+                <w:ilvl w:val="0"/>
+                <w:numId w:val="3"/>
+              </w:numPr>
+            </w:pPr>
+            <w:r>
+              <w:t>Assignments</w:t>
+            </w:r>
+          </w:p>
+          <w:p>
+            <w:pPr>
+              <w:pStyle w:val="ListParagraph"/>
+              <w:numPr>
+                <w:ilvl w:val="0"/>
+                <w:numId w:val="3"/>
+              </w:numPr>
+            </w:pPr>
+            <w:r>
+              <w:t>Lessons</w:t>
+            </w:r>
+          </w:p>
+          <w:p>
+            <w:pPr>
+              <w:ind w:left="360"/>
+            </w:pPr>
+          </w:p>
         </w:tc>
       </w:tr>
     </w:tbl>
+    <w:p/>
+    <w:p/>
+    <w:p/>
+    <w:p/>
+    <w:p/>
+    <w:p/>
+    <w:p/>
+    <w:p/>
+    <w:p/>
+    <w:p/>
+    <w:p/>
+    <w:p/>
+    <w:p/>
+    <w:p/>
+    <w:p/>
+    <w:p/>
+    <w:p/>
+    <w:p/>
+    <w:p/>
+    <w:p/>
+    <w:p/>
+    <w:p/>
+    <w:p/>
+    <w:p/>
     <w:p>
       <w:pPr>
         <w:jc w:val="center"/>
@@ -1794,27 +2114,19 @@
           <w:szCs w:val="44"/>
         </w:rPr>
       </w:pPr>
-    </w:p>
-    <w:p>
-      <w:pPr>
-        <w:jc w:val="center"/>
+      <w:r>
         <w:rPr>
           <w:sz w:val="44"/>
           <w:szCs w:val="44"/>
         </w:rPr>
-      </w:pPr>
+        <w:lastRenderedPageBreak/>
+        <w:t>System Requirement</w:t>
+      </w:r>
       <w:r>
         <w:rPr>
           <w:sz w:val="44"/>
           <w:szCs w:val="44"/>
         </w:rPr>
-        <w:t>System Requirement</w:t>
-      </w:r>
-      <w:r>
-        <w:rPr>
-          <w:sz w:val="44"/>
-          <w:szCs w:val="44"/>
-        </w:rPr>
         <w:t>s</w:t>
       </w:r>
     </w:p>
@@ -1970,6 +2282,54 @@
         </w:rPr>
         <w:t xml:space="preserve"> and file storage.</w:t>
       </w:r>
+    </w:p>
+    <w:p>
+      <w:pPr>
+        <w:rPr>
+          <w:sz w:val="24"/>
+          <w:szCs w:val="24"/>
+        </w:rPr>
+      </w:pPr>
+    </w:p>
+    <w:p>
+      <w:pPr>
+        <w:rPr>
+          <w:sz w:val="24"/>
+          <w:szCs w:val="24"/>
+        </w:rPr>
+      </w:pPr>
+    </w:p>
+    <w:p>
+      <w:pPr>
+        <w:rPr>
+          <w:sz w:val="24"/>
+          <w:szCs w:val="24"/>
+        </w:rPr>
+      </w:pPr>
+    </w:p>
+    <w:p>
+      <w:pPr>
+        <w:rPr>
+          <w:sz w:val="24"/>
+          <w:szCs w:val="24"/>
+        </w:rPr>
+      </w:pPr>
+    </w:p>
+    <w:p>
+      <w:pPr>
+        <w:rPr>
+          <w:sz w:val="24"/>
+          <w:szCs w:val="24"/>
+        </w:rPr>
+      </w:pPr>
+    </w:p>
+    <w:p>
+      <w:pPr>
+        <w:rPr>
+          <w:sz w:val="24"/>
+          <w:szCs w:val="24"/>
+        </w:rPr>
+      </w:pPr>
     </w:p>
     <w:p>
       <w:pPr>
@@ -2242,6 +2602,42 @@
     </w:p>
     <w:p>
       <w:pPr>
+        <w:rPr>
+          <w:noProof/>
+          <w:sz w:val="24"/>
+          <w:szCs w:val="24"/>
+        </w:rPr>
+      </w:pPr>
+    </w:p>
+    <w:p>
+      <w:pPr>
+        <w:rPr>
+          <w:noProof/>
+          <w:sz w:val="24"/>
+          <w:szCs w:val="24"/>
+        </w:rPr>
+      </w:pPr>
+    </w:p>
+    <w:p>
+      <w:pPr>
+        <w:rPr>
+          <w:noProof/>
+          <w:sz w:val="24"/>
+          <w:szCs w:val="24"/>
+        </w:rPr>
+      </w:pPr>
+    </w:p>
+    <w:p>
+      <w:pPr>
+        <w:rPr>
+          <w:noProof/>
+          <w:sz w:val="24"/>
+          <w:szCs w:val="24"/>
+        </w:rPr>
+      </w:pPr>
+    </w:p>
+    <w:p>
+      <w:pPr>
         <w:jc w:val="center"/>
         <w:rPr>
           <w:sz w:val="44"/>
@@ -2253,6 +2649,7 @@
           <w:sz w:val="44"/>
           <w:szCs w:val="44"/>
         </w:rPr>
+        <w:lastRenderedPageBreak/>
         <w:t>System Decomposition</w:t>
       </w:r>
     </w:p>
@@ -2279,16 +2676,7 @@
           <w:sz w:val="24"/>
           <w:szCs w:val="24"/>
         </w:rPr>
-        <w:t xml:space="preserve">The front end react app will contain all the business logic and be the centerpiece where all other components will plug into. The auth microservice is a separate piece that was created in order to not use proprietary fireabse auth. The reamaing pieces piece of the architecture is only </w:t>
-      </w:r>
-      <w:r>
-        <w:rPr>
-          <w:noProof/>
-          <w:sz w:val="24"/>
-          <w:szCs w:val="24"/>
-        </w:rPr>
-        <w:lastRenderedPageBreak/>
-        <w:t xml:space="preserve">firabase which is a cloud hosted </w:t>
+        <w:t xml:space="preserve">The front end react app will contain all the business logic and be the centerpiece where all other components will plug into. The auth microservice is a separate piece that was created in order to not use proprietary fireabse auth. The reamaing pieces piece of the architecture is only firabase which is a cloud hosted </w:t>
       </w:r>
       <w:r>
         <w:rPr>
@@ -2390,7 +2778,7 @@
 </file>
 
 <file path=word/numbering.xml><?xml version="1.0" encoding="utf-8"?>
-<w:numbering xmlns:wpc="http://schemas.microsoft.com/office/word/2010/wordprocessingCanvas" xmlns:cx="http://schemas.microsoft.com/office/drawing/2014/chartex" xmlns:cx1="http://schemas.microsoft.com/office/drawing/2015/9/8/chartex" xmlns:cx2="http://schemas.microsoft.com/office/drawing/2015/10/21/chartex" xmlns:cx3="http://schemas.microsoft.com/office/drawing/2016/5/9/chartex" xmlns:cx4="http://schemas.microsoft.com/office/drawing/2016/5/10/chartex" xmlns:cx5="http://schemas.microsoft.com/office/drawing/2016/5/11/chartex" xmlns:cx6="http://schemas.microsoft.com/office/drawing/2016/5/12/chartex" xmlns:cx7="http://schemas.microsoft.com/office/drawing/2016/5/13/chartex" xmlns:cx8="http://schemas.microsoft.com/office/drawing/2016/5/14/chartex" xmlns:mc="http://schemas.openxmlformats.org/markup-compatibility/2006" xmlns:aink="http://schemas.microsoft.com/office/drawing/2016/ink" xmlns:am3d="http://schemas.microsoft.com/office/drawing/2017/model3d" xmlns:o="urn:schemas-microsoft-com:office:office" xmlns:r="http://schemas.openxmlformats.org/officeDocument/2006/relationships" xmlns:m="http://schemas.openxmlformats.org/officeDocument/2006/math" xmlns:v="urn:schemas-microsoft-com:vml" xmlns:wp14="http://schemas.microsoft.com/office/word/2010/wordprocessingDrawing" xmlns:wp="http://schemas.openxmlformats.org/drawingml/2006/wordprocessingDrawing" xmlns:w10="urn:schemas-microsoft-com:office:word" xmlns:w="http://schemas.openxmlformats.org/wordprocessingml/2006/main" xmlns:w14="http://schemas.microsoft.com/office/word/2010/wordml" xmlns:w15="http://schemas.microsoft.com/office/word/2012/wordml" xmlns:w16cex="http://schemas.microsoft.com/office/word/2018/wordml/cex" xmlns:w16cid="http://schemas.microsoft.com/office/word/2016/wordml/cid" xmlns:w16="http://schemas.microsoft.com/office/word/2018/wordml" xmlns:w16se="http://schemas.microsoft.com/office/word/2015/wordml/symex" xmlns:wpg="http://schemas.microsoft.com/office/word/2010/wordprocessingGroup" xmlns:wpi="http://schemas.microsoft.com/office/word/2010/wordprocessingInk" xmlns:wne="http://schemas.microsoft.com/office/word/2006/wordml" xmlns:wps="http://schemas.microsoft.com/office/word/2010/wordprocessingShape" mc:Ignorable="w14 w15 w16se w16cid w16 w16cex wp14">
+<w:numbering xmlns:wpc="http://schemas.microsoft.com/office/word/2010/wordprocessingCanvas" xmlns:cx="http://schemas.microsoft.com/office/drawing/2014/chartex" xmlns:cx1="http://schemas.microsoft.com/office/drawing/2015/9/8/chartex" xmlns:cx2="http://schemas.microsoft.com/office/drawing/2015/10/21/chartex" xmlns:cx3="http://schemas.microsoft.com/office/drawing/2016/5/9/chartex" xmlns:cx4="http://schemas.microsoft.com/office/drawing/2016/5/10/chartex" xmlns:cx5="http://schemas.microsoft.com/office/drawing/2016/5/11/chartex" xmlns:cx6="http://schemas.microsoft.com/office/drawing/2016/5/12/chartex" xmlns:cx7="http://schemas.microsoft.com/office/drawing/2016/5/13/chartex" xmlns:cx8="http://schemas.microsoft.com/office/drawing/2016/5/14/chartex" xmlns:mc="http://schemas.openxmlformats.org/markup-compatibility/2006" xmlns:aink="http://schemas.microsoft.com/office/drawing/2016/ink" xmlns:am3d="http://schemas.microsoft.com/office/drawing/2017/model3d" xmlns:o="urn:schemas-microsoft-com:office:office" xmlns:r="http://schemas.openxmlformats.org/officeDocument/2006/relationships" xmlns:m="http://schemas.openxmlformats.org/officeDocument/2006/math" xmlns:v="urn:schemas-microsoft-com:vml" xmlns:wp14="http://schemas.microsoft.com/office/word/2010/wordprocessingDrawing" xmlns:wp="http://schemas.openxmlformats.org/drawingml/2006/wordprocessingDrawing" xmlns:w10="urn:schemas-microsoft-com:office:word" xmlns:w="http://schemas.openxmlformats.org/wordprocessingml/2006/main" xmlns:w14="http://schemas.microsoft.com/office/word/2010/wordml" xmlns:w15="http://schemas.microsoft.com/office/word/2012/wordml" xmlns:w16cex="http://schemas.microsoft.com/office/word/2018/wordml/cex" xmlns:w16cid="http://schemas.microsoft.com/office/word/2016/wordml/cid" xmlns:w16="http://schemas.microsoft.com/office/word/2018/wordml" xmlns:w16sdtdh="http://schemas.microsoft.com/office/word/2020/wordml/sdtdatahash" xmlns:w16se="http://schemas.microsoft.com/office/word/2015/wordml/symex" xmlns:wpg="http://schemas.microsoft.com/office/word/2010/wordprocessingGroup" xmlns:wpi="http://schemas.microsoft.com/office/word/2010/wordprocessingInk" xmlns:wne="http://schemas.microsoft.com/office/word/2006/wordml" xmlns:wps="http://schemas.microsoft.com/office/word/2010/wordprocessingShape" mc:Ignorable="w14 w15 w16se w16cid w16 w16cex w16sdtdh wp14">
   <w:abstractNum w:abstractNumId="0" w15:restartNumberingAfterBreak="0">
     <w:nsid w:val="29CB07CC"/>
     <w:multiLevelType w:val="hybridMultilevel"/>
@@ -2481,9 +2869,9 @@
     </w:lvl>
   </w:abstractNum>
   <w:abstractNum w:abstractNumId="1" w15:restartNumberingAfterBreak="0">
-    <w:nsid w:val="684448E3"/>
+    <w:nsid w:val="314D0F3E"/>
     <w:multiLevelType w:val="hybridMultilevel"/>
-    <w:tmpl w:val="3F58A41C"/>
+    <w:tmpl w:val="EFAE99D4"/>
     <w:lvl w:ilvl="0" w:tplc="10090001">
       <w:start w:val="1"/>
       <w:numFmt w:val="bullet"/>
@@ -2593,17 +2981,133 @@
       </w:rPr>
     </w:lvl>
   </w:abstractNum>
+  <w:abstractNum w:abstractNumId="2" w15:restartNumberingAfterBreak="0">
+    <w:nsid w:val="684448E3"/>
+    <w:multiLevelType w:val="hybridMultilevel"/>
+    <w:tmpl w:val="3F58A41C"/>
+    <w:lvl w:ilvl="0" w:tplc="10090001">
+      <w:start w:val="1"/>
+      <w:numFmt w:val="bullet"/>
+      <w:lvlText w:val=""/>
+      <w:lvlJc w:val="left"/>
+      <w:pPr>
+        <w:ind w:left="720" w:hanging="360"/>
+      </w:pPr>
+      <w:rPr>
+        <w:rFonts w:ascii="Symbol" w:hAnsi="Symbol" w:hint="default"/>
+      </w:rPr>
+    </w:lvl>
+    <w:lvl w:ilvl="1" w:tplc="10090003" w:tentative="1">
+      <w:start w:val="1"/>
+      <w:numFmt w:val="bullet"/>
+      <w:lvlText w:val="o"/>
+      <w:lvlJc w:val="left"/>
+      <w:pPr>
+        <w:ind w:left="1440" w:hanging="360"/>
+      </w:pPr>
+      <w:rPr>
+        <w:rFonts w:ascii="Courier New" w:hAnsi="Courier New" w:cs="Courier New" w:hint="default"/>
+      </w:rPr>
+    </w:lvl>
+    <w:lvl w:ilvl="2" w:tplc="10090005" w:tentative="1">
+      <w:start w:val="1"/>
+      <w:numFmt w:val="bullet"/>
+      <w:lvlText w:val=""/>
+      <w:lvlJc w:val="left"/>
+      <w:pPr>
+        <w:ind w:left="2160" w:hanging="360"/>
+      </w:pPr>
+      <w:rPr>
+        <w:rFonts w:ascii="Wingdings" w:hAnsi="Wingdings" w:hint="default"/>
+      </w:rPr>
+    </w:lvl>
+    <w:lvl w:ilvl="3" w:tplc="10090001" w:tentative="1">
+      <w:start w:val="1"/>
+      <w:numFmt w:val="bullet"/>
+      <w:lvlText w:val=""/>
+      <w:lvlJc w:val="left"/>
+      <w:pPr>
+        <w:ind w:left="2880" w:hanging="360"/>
+      </w:pPr>
+      <w:rPr>
+        <w:rFonts w:ascii="Symbol" w:hAnsi="Symbol" w:hint="default"/>
+      </w:rPr>
+    </w:lvl>
+    <w:lvl w:ilvl="4" w:tplc="10090003" w:tentative="1">
+      <w:start w:val="1"/>
+      <w:numFmt w:val="bullet"/>
+      <w:lvlText w:val="o"/>
+      <w:lvlJc w:val="left"/>
+      <w:pPr>
+        <w:ind w:left="3600" w:hanging="360"/>
+      </w:pPr>
+      <w:rPr>
+        <w:rFonts w:ascii="Courier New" w:hAnsi="Courier New" w:cs="Courier New" w:hint="default"/>
+      </w:rPr>
+    </w:lvl>
+    <w:lvl w:ilvl="5" w:tplc="10090005" w:tentative="1">
+      <w:start w:val="1"/>
+      <w:numFmt w:val="bullet"/>
+      <w:lvlText w:val=""/>
+      <w:lvlJc w:val="left"/>
+      <w:pPr>
+        <w:ind w:left="4320" w:hanging="360"/>
+      </w:pPr>
+      <w:rPr>
+        <w:rFonts w:ascii="Wingdings" w:hAnsi="Wingdings" w:hint="default"/>
+      </w:rPr>
+    </w:lvl>
+    <w:lvl w:ilvl="6" w:tplc="10090001" w:tentative="1">
+      <w:start w:val="1"/>
+      <w:numFmt w:val="bullet"/>
+      <w:lvlText w:val=""/>
+      <w:lvlJc w:val="left"/>
+      <w:pPr>
+        <w:ind w:left="5040" w:hanging="360"/>
+      </w:pPr>
+      <w:rPr>
+        <w:rFonts w:ascii="Symbol" w:hAnsi="Symbol" w:hint="default"/>
+      </w:rPr>
+    </w:lvl>
+    <w:lvl w:ilvl="7" w:tplc="10090003" w:tentative="1">
+      <w:start w:val="1"/>
+      <w:numFmt w:val="bullet"/>
+      <w:lvlText w:val="o"/>
+      <w:lvlJc w:val="left"/>
+      <w:pPr>
+        <w:ind w:left="5760" w:hanging="360"/>
+      </w:pPr>
+      <w:rPr>
+        <w:rFonts w:ascii="Courier New" w:hAnsi="Courier New" w:cs="Courier New" w:hint="default"/>
+      </w:rPr>
+    </w:lvl>
+    <w:lvl w:ilvl="8" w:tplc="10090005" w:tentative="1">
+      <w:start w:val="1"/>
+      <w:numFmt w:val="bullet"/>
+      <w:lvlText w:val=""/>
+      <w:lvlJc w:val="left"/>
+      <w:pPr>
+        <w:ind w:left="6480" w:hanging="360"/>
+      </w:pPr>
+      <w:rPr>
+        <w:rFonts w:ascii="Wingdings" w:hAnsi="Wingdings" w:hint="default"/>
+      </w:rPr>
+    </w:lvl>
+  </w:abstractNum>
   <w:num w:numId="1">
     <w:abstractNumId w:val="0"/>
   </w:num>
   <w:num w:numId="2">
+    <w:abstractNumId w:val="2"/>
+  </w:num>
+  <w:num w:numId="3">
     <w:abstractNumId w:val="1"/>
   </w:num>
 </w:numbering>
 </file>
 
 <file path=word/styles.xml><?xml version="1.0" encoding="utf-8"?>
-<w:styles xmlns:mc="http://schemas.openxmlformats.org/markup-compatibility/2006" xmlns:r="http://schemas.openxmlformats.org/officeDocument/2006/relationships" xmlns:w="http://schemas.openxmlformats.org/wordprocessingml/2006/main" xmlns:w14="http://schemas.microsoft.com/office/word/2010/wordml" xmlns:w15="http://schemas.microsoft.com/office/word/2012/wordml" xmlns:w16cex="http://schemas.microsoft.com/office/word/2018/wordml/cex" xmlns:w16cid="http://schemas.microsoft.com/office/word/2016/wordml/cid" xmlns:w16="http://schemas.microsoft.com/office/word/2018/wordml" xmlns:w16se="http://schemas.microsoft.com/office/word/2015/wordml/symex" mc:Ignorable="w14 w15 w16se w16cid w16 w16cex">
+<w:styles xmlns:mc="http://schemas.openxmlformats.org/markup-compatibility/2006" xmlns:r="http://schemas.openxmlformats.org/officeDocument/2006/relationships" xmlns:w="http://schemas.openxmlformats.org/wordprocessingml/2006/main" xmlns:w14="http://schemas.microsoft.com/office/word/2010/wordml" xmlns:w15="http://schemas.microsoft.com/office/word/2012/wordml" xmlns:w16cex="http://schemas.microsoft.com/office/word/2018/wordml/cex" xmlns:w16cid="http://schemas.microsoft.com/office/word/2016/wordml/cid" xmlns:w16="http://schemas.microsoft.com/office/word/2018/wordml" xmlns:w16sdtdh="http://schemas.microsoft.com/office/word/2020/wordml/sdtdatahash" xmlns:w16se="http://schemas.microsoft.com/office/word/2015/wordml/symex" mc:Ignorable="w14 w15 w16se w16cid w16 w16cex w16sdtdh">
   <w:docDefaults>
     <w:rPrDefault>
       <w:rPr>

</xml_diff>

<commit_message>
Feature enter student grades (#63)
* CLOUD-95 added navbar for easy moveing around

* CLOUD-97 added submissions component and url routes

* CLOUD-98 added grading componnet and added route

* CLOUD-97 hooked up data to firebase to shows submissions to instrcutor

* CLOUD-98 completed ability for instrcutor to grade a submission

* CLOUD-96 added page
</commit_message>
<xml_diff>
--- a/doc/sprint2/System Design.docx
+++ b/doc/sprint2/System Design.docx
@@ -1,6 +1,6 @@
 
 <file path=word/document.xml><?xml version="1.0" encoding="utf-8"?>
-<w:document xmlns:wpc="http://schemas.microsoft.com/office/word/2010/wordprocessingCanvas" xmlns:cx="http://schemas.microsoft.com/office/drawing/2014/chartex" xmlns:cx1="http://schemas.microsoft.com/office/drawing/2015/9/8/chartex" xmlns:cx2="http://schemas.microsoft.com/office/drawing/2015/10/21/chartex" xmlns:cx3="http://schemas.microsoft.com/office/drawing/2016/5/9/chartex" xmlns:cx4="http://schemas.microsoft.com/office/drawing/2016/5/10/chartex" xmlns:cx5="http://schemas.microsoft.com/office/drawing/2016/5/11/chartex" xmlns:cx6="http://schemas.microsoft.com/office/drawing/2016/5/12/chartex" xmlns:cx7="http://schemas.microsoft.com/office/drawing/2016/5/13/chartex" xmlns:cx8="http://schemas.microsoft.com/office/drawing/2016/5/14/chartex" xmlns:mc="http://schemas.openxmlformats.org/markup-compatibility/2006" xmlns:aink="http://schemas.microsoft.com/office/drawing/2016/ink" xmlns:am3d="http://schemas.microsoft.com/office/drawing/2017/model3d" xmlns:o="urn:schemas-microsoft-com:office:office" xmlns:r="http://schemas.openxmlformats.org/officeDocument/2006/relationships" xmlns:m="http://schemas.openxmlformats.org/officeDocument/2006/math" xmlns:v="urn:schemas-microsoft-com:vml" xmlns:wp14="http://schemas.microsoft.com/office/word/2010/wordprocessingDrawing" xmlns:wp="http://schemas.openxmlformats.org/drawingml/2006/wordprocessingDrawing" xmlns:w10="urn:schemas-microsoft-com:office:word" xmlns:w="http://schemas.openxmlformats.org/wordprocessingml/2006/main" xmlns:w14="http://schemas.microsoft.com/office/word/2010/wordml" xmlns:w15="http://schemas.microsoft.com/office/word/2012/wordml" xmlns:w16cex="http://schemas.microsoft.com/office/word/2018/wordml/cex" xmlns:w16cid="http://schemas.microsoft.com/office/word/2016/wordml/cid" xmlns:w16="http://schemas.microsoft.com/office/word/2018/wordml" xmlns:w16se="http://schemas.microsoft.com/office/word/2015/wordml/symex" xmlns:wpg="http://schemas.microsoft.com/office/word/2010/wordprocessingGroup" xmlns:wpi="http://schemas.microsoft.com/office/word/2010/wordprocessingInk" xmlns:wne="http://schemas.microsoft.com/office/word/2006/wordml" xmlns:wps="http://schemas.microsoft.com/office/word/2010/wordprocessingShape" mc:Ignorable="w14 w15 w16se w16cid w16 w16cex wp14">
+<w:document xmlns:wpc="http://schemas.microsoft.com/office/word/2010/wordprocessingCanvas" xmlns:cx="http://schemas.microsoft.com/office/drawing/2014/chartex" xmlns:cx1="http://schemas.microsoft.com/office/drawing/2015/9/8/chartex" xmlns:cx2="http://schemas.microsoft.com/office/drawing/2015/10/21/chartex" xmlns:cx3="http://schemas.microsoft.com/office/drawing/2016/5/9/chartex" xmlns:cx4="http://schemas.microsoft.com/office/drawing/2016/5/10/chartex" xmlns:cx5="http://schemas.microsoft.com/office/drawing/2016/5/11/chartex" xmlns:cx6="http://schemas.microsoft.com/office/drawing/2016/5/12/chartex" xmlns:cx7="http://schemas.microsoft.com/office/drawing/2016/5/13/chartex" xmlns:cx8="http://schemas.microsoft.com/office/drawing/2016/5/14/chartex" xmlns:mc="http://schemas.openxmlformats.org/markup-compatibility/2006" xmlns:aink="http://schemas.microsoft.com/office/drawing/2016/ink" xmlns:am3d="http://schemas.microsoft.com/office/drawing/2017/model3d" xmlns:o="urn:schemas-microsoft-com:office:office" xmlns:r="http://schemas.openxmlformats.org/officeDocument/2006/relationships" xmlns:m="http://schemas.openxmlformats.org/officeDocument/2006/math" xmlns:v="urn:schemas-microsoft-com:vml" xmlns:wp14="http://schemas.microsoft.com/office/word/2010/wordprocessingDrawing" xmlns:wp="http://schemas.openxmlformats.org/drawingml/2006/wordprocessingDrawing" xmlns:w10="urn:schemas-microsoft-com:office:word" xmlns:w="http://schemas.openxmlformats.org/wordprocessingml/2006/main" xmlns:w14="http://schemas.microsoft.com/office/word/2010/wordml" xmlns:w15="http://schemas.microsoft.com/office/word/2012/wordml" xmlns:w16cex="http://schemas.microsoft.com/office/word/2018/wordml/cex" xmlns:w16cid="http://schemas.microsoft.com/office/word/2016/wordml/cid" xmlns:w16="http://schemas.microsoft.com/office/word/2018/wordml" xmlns:w16sdtdh="http://schemas.microsoft.com/office/word/2020/wordml/sdtdatahash" xmlns:w16se="http://schemas.microsoft.com/office/word/2015/wordml/symex" xmlns:wpg="http://schemas.microsoft.com/office/word/2010/wordprocessingGroup" xmlns:wpi="http://schemas.microsoft.com/office/word/2010/wordprocessingInk" xmlns:wne="http://schemas.microsoft.com/office/word/2006/wordml" xmlns:wps="http://schemas.microsoft.com/office/word/2010/wordprocessingShape" mc:Ignorable="w14 w15 w16se w16cid w16 w16cex w16sdtdh wp14">
   <w:body>
     <w:p>
       <w:pPr>
@@ -305,7 +305,7 @@
                 <v:stroke joinstyle="miter"/>
                 <v:path gradientshapeok="t" o:connecttype="rect"/>
               </v:shapetype>
-              <v:shape id="Text Box 2" o:spid="_x0000_s1026" type="#_x0000_t202" style="position:absolute;margin-left:134.7pt;margin-top:12.8pt;width:185.9pt;height:110.6pt;z-index:251659264;visibility:visible;mso-wrap-style:square;mso-width-percent:400;mso-height-percent:200;mso-wrap-distance-left:9pt;mso-wrap-distance-top:3.6pt;mso-wrap-distance-right:9pt;mso-wrap-distance-bottom:3.6pt;mso-position-horizontal:right;mso-position-horizontal-relative:margin;mso-position-vertical:absolute;mso-position-vertical-relative:text;mso-width-percent:400;mso-height-percent:200;mso-width-relative:margin;mso-height-relative:margin;v-text-anchor:top" o:gfxdata="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" stroked="f">
+              <v:shape id="Text Box 2" o:spid="_x0000_s1026" type="#_x0000_t202" style="position:absolute;margin-left:134.7pt;margin-top:12.8pt;width:185.9pt;height:110.6pt;z-index:251659264;visibility:visible;mso-wrap-style:square;mso-width-percent:400;mso-height-percent:200;mso-wrap-distance-left:9pt;mso-wrap-distance-top:3.6pt;mso-wrap-distance-right:9pt;mso-wrap-distance-bottom:3.6pt;mso-position-horizontal:right;mso-position-horizontal-relative:margin;mso-position-vertical:absolute;mso-position-vertical-relative:text;mso-width-percent:400;mso-height-percent:200;mso-width-relative:margin;mso-height-relative:margin;v-text-anchor:top" o:gfxdata="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" stroked="f">
                 <v:textbox style="mso-fit-shape-to-text:t">
                   <w:txbxContent>
                     <w:p>
@@ -665,24 +665,6 @@
       <w:pPr>
         <w:spacing w:line="600" w:lineRule="auto"/>
         <w:rPr>
-          <w:sz w:val="36"/>
-          <w:szCs w:val="36"/>
-        </w:rPr>
-      </w:pPr>
-    </w:p>
-    <w:p>
-      <w:pPr>
-        <w:spacing w:line="600" w:lineRule="auto"/>
-        <w:rPr>
-          <w:sz w:val="36"/>
-          <w:szCs w:val="36"/>
-        </w:rPr>
-      </w:pPr>
-    </w:p>
-    <w:p>
-      <w:pPr>
-        <w:spacing w:line="600" w:lineRule="auto"/>
-        <w:rPr>
           <w:sz w:val="24"/>
           <w:szCs w:val="24"/>
         </w:rPr>
@@ -701,6 +683,7 @@
           <w:sz w:val="44"/>
           <w:szCs w:val="44"/>
         </w:rPr>
+        <w:lastRenderedPageBreak/>
         <w:t>CRC Cards</w:t>
       </w:r>
     </w:p>
@@ -1122,7 +1105,6 @@
               </w:numPr>
             </w:pPr>
             <w:r>
-              <w:lastRenderedPageBreak/>
               <w:t>Store the content of the comment, the time it was created</w:t>
             </w:r>
           </w:p>
@@ -1133,7 +1115,6 @@
           </w:tcPr>
           <w:p>
             <w:r>
-              <w:lastRenderedPageBreak/>
               <w:t>Collaborators</w:t>
             </w:r>
           </w:p>
@@ -1190,6 +1171,7 @@
                 <w:b/>
                 <w:bCs/>
               </w:rPr>
+              <w:lastRenderedPageBreak/>
               <w:t>Class Name:</w:t>
             </w:r>
             <w:r>
@@ -1328,7 +1310,10 @@
               <w:t>Class Name:</w:t>
             </w:r>
             <w:r>
-              <w:t xml:space="preserve"> Stages</w:t>
+              <w:t xml:space="preserve"> </w:t>
+            </w:r>
+            <w:r>
+              <w:t>Courses</w:t>
             </w:r>
           </w:p>
         </w:tc>
@@ -1482,7 +1467,10 @@
               <w:t>Parent Class:</w:t>
             </w:r>
             <w:r>
-              <w:t xml:space="preserve"> Stages</w:t>
+              <w:t xml:space="preserve"> </w:t>
+            </w:r>
+            <w:r>
+              <w:t>Courses</w:t>
             </w:r>
           </w:p>
           <w:p>
@@ -1499,9 +1487,6 @@
                 <w:bCs/>
               </w:rPr>
               <w:t xml:space="preserve"> </w:t>
-            </w:r>
-            <w:r>
-              <w:t>Lessons, Assignments</w:t>
             </w:r>
           </w:p>
         </w:tc>
@@ -1548,6 +1533,54 @@
           <w:p>
             <w:r>
               <w:t>Collaborators</w:t>
+            </w:r>
+          </w:p>
+          <w:p>
+            <w:pPr>
+              <w:pStyle w:val="ListParagraph"/>
+              <w:numPr>
+                <w:ilvl w:val="0"/>
+                <w:numId w:val="3"/>
+              </w:numPr>
+            </w:pPr>
+            <w:r>
+              <w:t>Assignments</w:t>
+            </w:r>
+          </w:p>
+          <w:p>
+            <w:pPr>
+              <w:pStyle w:val="ListParagraph"/>
+              <w:numPr>
+                <w:ilvl w:val="0"/>
+                <w:numId w:val="3"/>
+              </w:numPr>
+            </w:pPr>
+            <w:r>
+              <w:t>Lessons</w:t>
+            </w:r>
+          </w:p>
+          <w:p>
+            <w:pPr>
+              <w:pStyle w:val="ListParagraph"/>
+              <w:numPr>
+                <w:ilvl w:val="0"/>
+                <w:numId w:val="3"/>
+              </w:numPr>
+            </w:pPr>
+            <w:r>
+              <w:t>Courses</w:t>
+            </w:r>
+          </w:p>
+          <w:p>
+            <w:pPr>
+              <w:pStyle w:val="ListParagraph"/>
+              <w:numPr>
+                <w:ilvl w:val="0"/>
+                <w:numId w:val="3"/>
+              </w:numPr>
+            </w:pPr>
+            <w:r>
+              <w:t>Users</w:t>
             </w:r>
           </w:p>
         </w:tc>
@@ -1579,7 +1612,10 @@
               <w:t>Class Name:</w:t>
             </w:r>
             <w:r>
-              <w:t xml:space="preserve"> Lessons</w:t>
+              <w:t xml:space="preserve"> </w:t>
+            </w:r>
+            <w:r>
+              <w:t>Lessons</w:t>
             </w:r>
           </w:p>
         </w:tc>
@@ -1599,7 +1635,7 @@
               <w:t>Parent Class:</w:t>
             </w:r>
             <w:r>
-              <w:t xml:space="preserve"> Modules</w:t>
+              <w:t xml:space="preserve"> </w:t>
             </w:r>
           </w:p>
           <w:p>
@@ -1609,6 +1645,13 @@
                 <w:bCs/>
               </w:rPr>
               <w:t>Sub Classes:</w:t>
+            </w:r>
+            <w:r>
+              <w:rPr>
+                <w:b/>
+                <w:bCs/>
+              </w:rPr>
+              <w:t xml:space="preserve"> </w:t>
             </w:r>
           </w:p>
         </w:tc>
@@ -1632,15 +1675,7 @@
               </w:numPr>
             </w:pPr>
             <w:r>
-              <w:t xml:space="preserve">Group relevant/similar items </w:t>
-            </w:r>
-            <w:proofErr w:type="gramStart"/>
-            <w:r>
-              <w:t>in a given</w:t>
-            </w:r>
-            <w:proofErr w:type="gramEnd"/>
-            <w:r>
-              <w:t xml:space="preserve"> module (ex: week 1)</w:t>
+              <w:t>Store related files for this lesson</w:t>
             </w:r>
           </w:p>
           <w:p>
@@ -1652,7 +1687,7 @@
               </w:numPr>
             </w:pPr>
             <w:r>
-              <w:t>Store module information such as the title, lesson content, date</w:t>
+              <w:t>Store info about a lesson for students</w:t>
             </w:r>
           </w:p>
         </w:tc>
@@ -1665,20 +1700,89 @@
               <w:t>Collaborators</w:t>
             </w:r>
           </w:p>
+          <w:p>
+            <w:pPr>
+              <w:pStyle w:val="ListParagraph"/>
+              <w:numPr>
+                <w:ilvl w:val="0"/>
+                <w:numId w:val="3"/>
+              </w:numPr>
+            </w:pPr>
+            <w:r>
+              <w:t>Lessons</w:t>
+            </w:r>
+          </w:p>
+          <w:p>
+            <w:pPr>
+              <w:pStyle w:val="ListParagraph"/>
+              <w:numPr>
+                <w:ilvl w:val="0"/>
+                <w:numId w:val="3"/>
+              </w:numPr>
+            </w:pPr>
+            <w:r>
+              <w:t>Courses</w:t>
+            </w:r>
+          </w:p>
+          <w:p>
+            <w:pPr>
+              <w:pStyle w:val="ListParagraph"/>
+              <w:numPr>
+                <w:ilvl w:val="0"/>
+                <w:numId w:val="3"/>
+              </w:numPr>
+            </w:pPr>
+            <w:r>
+              <w:t>Users</w:t>
+            </w:r>
+          </w:p>
+          <w:p>
+            <w:pPr>
+              <w:pStyle w:val="ListParagraph"/>
+              <w:numPr>
+                <w:ilvl w:val="0"/>
+                <w:numId w:val="3"/>
+              </w:numPr>
+            </w:pPr>
+            <w:r>
+              <w:t>Files</w:t>
+            </w:r>
+          </w:p>
         </w:tc>
       </w:tr>
+    </w:tbl>
+    <w:p/>
+    <w:tbl>
+      <w:tblPr>
+        <w:tblStyle w:val="TableGrid"/>
+        <w:tblW w:w="0" w:type="auto"/>
+        <w:tblLook w:val="04A0" w:firstRow="1" w:lastRow="0" w:firstColumn="1" w:lastColumn="0" w:noHBand="0" w:noVBand="1"/>
+      </w:tblPr>
+      <w:tblGrid>
+        <w:gridCol w:w="4675"/>
+        <w:gridCol w:w="4675"/>
+      </w:tblGrid>
       <w:tr>
         <w:tc>
           <w:tcPr>
-            <w:tcW w:w="4675" w:type="dxa"/>
+            <w:tcW w:w="9350" w:type="dxa"/>
+            <w:gridSpan w:val="2"/>
           </w:tcPr>
-          <w:p/>
-        </w:tc>
-        <w:tc>
-          <w:tcPr>
-            <w:tcW w:w="4675" w:type="dxa"/>
-          </w:tcPr>
-          <w:p/>
+          <w:p>
+            <w:r>
+              <w:rPr>
+                <w:b/>
+                <w:bCs/>
+              </w:rPr>
+              <w:t>Class Name:</w:t>
+            </w:r>
+            <w:r>
+              <w:t xml:space="preserve"> </w:t>
+            </w:r>
+            <w:r>
+              <w:t>Assignments</w:t>
+            </w:r>
+          </w:p>
         </w:tc>
       </w:tr>
       <w:tr>
@@ -1693,11 +1797,140 @@
                 <w:b/>
                 <w:bCs/>
               </w:rPr>
-              <w:lastRenderedPageBreak/>
-              <w:t>Class Name:</w:t>
-            </w:r>
-            <w:r>
-              <w:t xml:space="preserve"> Assignments</w:t>
+              <w:t>Parent Class:</w:t>
+            </w:r>
+            <w:r>
+              <w:t xml:space="preserve"> </w:t>
+            </w:r>
+          </w:p>
+          <w:p>
+            <w:r>
+              <w:rPr>
+                <w:b/>
+                <w:bCs/>
+              </w:rPr>
+              <w:t>Sub Classes:</w:t>
+            </w:r>
+            <w:r>
+              <w:rPr>
+                <w:b/>
+                <w:bCs/>
+              </w:rPr>
+              <w:t xml:space="preserve"> </w:t>
+            </w:r>
+          </w:p>
+        </w:tc>
+      </w:tr>
+      <w:tr>
+        <w:tc>
+          <w:tcPr>
+            <w:tcW w:w="4675" w:type="dxa"/>
+          </w:tcPr>
+          <w:p>
+            <w:r>
+              <w:t>Responsibilities</w:t>
+            </w:r>
+          </w:p>
+          <w:p>
+            <w:pPr>
+              <w:pStyle w:val="ListParagraph"/>
+              <w:numPr>
+                <w:ilvl w:val="0"/>
+                <w:numId w:val="2"/>
+              </w:numPr>
+            </w:pPr>
+            <w:r>
+              <w:t xml:space="preserve">Store related files for this </w:t>
+            </w:r>
+            <w:r>
+              <w:t>assignment</w:t>
+            </w:r>
+          </w:p>
+          <w:p>
+            <w:pPr>
+              <w:pStyle w:val="ListParagraph"/>
+              <w:numPr>
+                <w:ilvl w:val="0"/>
+                <w:numId w:val="2"/>
+              </w:numPr>
+            </w:pPr>
+            <w:r>
+              <w:t>Store info about a</w:t>
+            </w:r>
+            <w:r>
+              <w:t xml:space="preserve">n assignment </w:t>
+            </w:r>
+            <w:r>
+              <w:t>for student</w:t>
+            </w:r>
+            <w:r>
+              <w:t xml:space="preserve"> like </w:t>
+            </w:r>
+            <w:proofErr w:type="spellStart"/>
+            <w:r>
+              <w:t>duedate</w:t>
+            </w:r>
+            <w:proofErr w:type="spellEnd"/>
+            <w:r>
+              <w:t xml:space="preserve"> and expiry</w:t>
+            </w:r>
+          </w:p>
+        </w:tc>
+        <w:tc>
+          <w:tcPr>
+            <w:tcW w:w="4675" w:type="dxa"/>
+          </w:tcPr>
+          <w:p>
+            <w:r>
+              <w:t>Collaborators</w:t>
+            </w:r>
+          </w:p>
+          <w:p>
+            <w:pPr>
+              <w:pStyle w:val="ListParagraph"/>
+              <w:numPr>
+                <w:ilvl w:val="0"/>
+                <w:numId w:val="3"/>
+              </w:numPr>
+            </w:pPr>
+            <w:r>
+              <w:t>Assignments</w:t>
+            </w:r>
+          </w:p>
+          <w:p>
+            <w:pPr>
+              <w:pStyle w:val="ListParagraph"/>
+              <w:numPr>
+                <w:ilvl w:val="0"/>
+                <w:numId w:val="3"/>
+              </w:numPr>
+            </w:pPr>
+            <w:r>
+              <w:t>Courses</w:t>
+            </w:r>
+          </w:p>
+          <w:p>
+            <w:pPr>
+              <w:pStyle w:val="ListParagraph"/>
+              <w:numPr>
+                <w:ilvl w:val="0"/>
+                <w:numId w:val="3"/>
+              </w:numPr>
+            </w:pPr>
+            <w:r>
+              <w:t>Users</w:t>
+            </w:r>
+          </w:p>
+          <w:p>
+            <w:pPr>
+              <w:pStyle w:val="ListParagraph"/>
+              <w:numPr>
+                <w:ilvl w:val="0"/>
+                <w:numId w:val="3"/>
+              </w:numPr>
+            </w:pPr>
+            <w:r>
+              <w:t>Files</w:t>
             </w:r>
           </w:p>
         </w:tc>
@@ -1714,10 +1947,34 @@
                 <w:b/>
                 <w:bCs/>
               </w:rPr>
+              <w:lastRenderedPageBreak/>
+              <w:t>Class Name:</w:t>
+            </w:r>
+            <w:r>
+              <w:t xml:space="preserve"> </w:t>
+            </w:r>
+            <w:r>
+              <w:t>Files</w:t>
+            </w:r>
+          </w:p>
+        </w:tc>
+      </w:tr>
+      <w:tr>
+        <w:tc>
+          <w:tcPr>
+            <w:tcW w:w="9350" w:type="dxa"/>
+            <w:gridSpan w:val="2"/>
+          </w:tcPr>
+          <w:p>
+            <w:r>
+              <w:rPr>
+                <w:b/>
+                <w:bCs/>
+              </w:rPr>
               <w:t>Parent Class:</w:t>
             </w:r>
             <w:r>
-              <w:t xml:space="preserve"> Modules</w:t>
+              <w:t xml:space="preserve"> </w:t>
             </w:r>
           </w:p>
           <w:p>
@@ -1727,6 +1984,13 @@
                 <w:bCs/>
               </w:rPr>
               <w:t>Sub Classes:</w:t>
+            </w:r>
+            <w:r>
+              <w:rPr>
+                <w:b/>
+                <w:bCs/>
+              </w:rPr>
+              <w:t xml:space="preserve"> </w:t>
             </w:r>
           </w:p>
         </w:tc>
@@ -1750,15 +2014,15 @@
               </w:numPr>
             </w:pPr>
             <w:r>
-              <w:t xml:space="preserve">Group relevant/similar items </w:t>
-            </w:r>
-            <w:proofErr w:type="gramStart"/>
-            <w:r>
-              <w:t>in a given</w:t>
-            </w:r>
-            <w:proofErr w:type="gramEnd"/>
-            <w:r>
-              <w:t xml:space="preserve"> assignment (ex: pdfs)</w:t>
+              <w:t xml:space="preserve">Store </w:t>
+            </w:r>
+            <w:proofErr w:type="spellStart"/>
+            <w:r>
+              <w:t>urls</w:t>
+            </w:r>
+            <w:proofErr w:type="spellEnd"/>
+            <w:r>
+              <w:t xml:space="preserve"> of related files for this assignment</w:t>
             </w:r>
           </w:p>
           <w:p>
@@ -1770,7 +2034,10 @@
               </w:numPr>
             </w:pPr>
             <w:r>
-              <w:t>Store module information such as the title, lesson content, date, due date, weight of assignment</w:t>
+              <w:t xml:space="preserve">Store info about </w:t>
+            </w:r>
+            <w:r>
+              <w:t>uploaded files</w:t>
             </w:r>
           </w:p>
         </w:tc>
@@ -1783,9 +2050,62 @@
               <w:t>Collaborators</w:t>
             </w:r>
           </w:p>
+          <w:p>
+            <w:pPr>
+              <w:pStyle w:val="ListParagraph"/>
+              <w:numPr>
+                <w:ilvl w:val="0"/>
+                <w:numId w:val="3"/>
+              </w:numPr>
+            </w:pPr>
+            <w:r>
+              <w:t>Assignments</w:t>
+            </w:r>
+          </w:p>
+          <w:p>
+            <w:pPr>
+              <w:pStyle w:val="ListParagraph"/>
+              <w:numPr>
+                <w:ilvl w:val="0"/>
+                <w:numId w:val="3"/>
+              </w:numPr>
+            </w:pPr>
+            <w:r>
+              <w:t>Lessons</w:t>
+            </w:r>
+          </w:p>
+          <w:p>
+            <w:pPr>
+              <w:ind w:left="360"/>
+            </w:pPr>
+          </w:p>
         </w:tc>
       </w:tr>
     </w:tbl>
+    <w:p/>
+    <w:p/>
+    <w:p/>
+    <w:p/>
+    <w:p/>
+    <w:p/>
+    <w:p/>
+    <w:p/>
+    <w:p/>
+    <w:p/>
+    <w:p/>
+    <w:p/>
+    <w:p/>
+    <w:p/>
+    <w:p/>
+    <w:p/>
+    <w:p/>
+    <w:p/>
+    <w:p/>
+    <w:p/>
+    <w:p/>
+    <w:p/>
+    <w:p/>
+    <w:p/>
     <w:p>
       <w:pPr>
         <w:jc w:val="center"/>
@@ -1794,27 +2114,19 @@
           <w:szCs w:val="44"/>
         </w:rPr>
       </w:pPr>
-    </w:p>
-    <w:p>
-      <w:pPr>
-        <w:jc w:val="center"/>
+      <w:r>
         <w:rPr>
           <w:sz w:val="44"/>
           <w:szCs w:val="44"/>
         </w:rPr>
-      </w:pPr>
+        <w:lastRenderedPageBreak/>
+        <w:t>System Requirement</w:t>
+      </w:r>
       <w:r>
         <w:rPr>
           <w:sz w:val="44"/>
           <w:szCs w:val="44"/>
         </w:rPr>
-        <w:t>System Requirement</w:t>
-      </w:r>
-      <w:r>
-        <w:rPr>
-          <w:sz w:val="44"/>
-          <w:szCs w:val="44"/>
-        </w:rPr>
         <w:t>s</w:t>
       </w:r>
     </w:p>
@@ -1970,6 +2282,54 @@
         </w:rPr>
         <w:t xml:space="preserve"> and file storage.</w:t>
       </w:r>
+    </w:p>
+    <w:p>
+      <w:pPr>
+        <w:rPr>
+          <w:sz w:val="24"/>
+          <w:szCs w:val="24"/>
+        </w:rPr>
+      </w:pPr>
+    </w:p>
+    <w:p>
+      <w:pPr>
+        <w:rPr>
+          <w:sz w:val="24"/>
+          <w:szCs w:val="24"/>
+        </w:rPr>
+      </w:pPr>
+    </w:p>
+    <w:p>
+      <w:pPr>
+        <w:rPr>
+          <w:sz w:val="24"/>
+          <w:szCs w:val="24"/>
+        </w:rPr>
+      </w:pPr>
+    </w:p>
+    <w:p>
+      <w:pPr>
+        <w:rPr>
+          <w:sz w:val="24"/>
+          <w:szCs w:val="24"/>
+        </w:rPr>
+      </w:pPr>
+    </w:p>
+    <w:p>
+      <w:pPr>
+        <w:rPr>
+          <w:sz w:val="24"/>
+          <w:szCs w:val="24"/>
+        </w:rPr>
+      </w:pPr>
+    </w:p>
+    <w:p>
+      <w:pPr>
+        <w:rPr>
+          <w:sz w:val="24"/>
+          <w:szCs w:val="24"/>
+        </w:rPr>
+      </w:pPr>
     </w:p>
     <w:p>
       <w:pPr>
@@ -2242,6 +2602,42 @@
     </w:p>
     <w:p>
       <w:pPr>
+        <w:rPr>
+          <w:noProof/>
+          <w:sz w:val="24"/>
+          <w:szCs w:val="24"/>
+        </w:rPr>
+      </w:pPr>
+    </w:p>
+    <w:p>
+      <w:pPr>
+        <w:rPr>
+          <w:noProof/>
+          <w:sz w:val="24"/>
+          <w:szCs w:val="24"/>
+        </w:rPr>
+      </w:pPr>
+    </w:p>
+    <w:p>
+      <w:pPr>
+        <w:rPr>
+          <w:noProof/>
+          <w:sz w:val="24"/>
+          <w:szCs w:val="24"/>
+        </w:rPr>
+      </w:pPr>
+    </w:p>
+    <w:p>
+      <w:pPr>
+        <w:rPr>
+          <w:noProof/>
+          <w:sz w:val="24"/>
+          <w:szCs w:val="24"/>
+        </w:rPr>
+      </w:pPr>
+    </w:p>
+    <w:p>
+      <w:pPr>
         <w:jc w:val="center"/>
         <w:rPr>
           <w:sz w:val="44"/>
@@ -2253,6 +2649,7 @@
           <w:sz w:val="44"/>
           <w:szCs w:val="44"/>
         </w:rPr>
+        <w:lastRenderedPageBreak/>
         <w:t>System Decomposition</w:t>
       </w:r>
     </w:p>
@@ -2279,16 +2676,7 @@
           <w:sz w:val="24"/>
           <w:szCs w:val="24"/>
         </w:rPr>
-        <w:t xml:space="preserve">The front end react app will contain all the business logic and be the centerpiece where all other components will plug into. The auth microservice is a separate piece that was created in order to not use proprietary fireabse auth. The reamaing pieces piece of the architecture is only </w:t>
-      </w:r>
-      <w:r>
-        <w:rPr>
-          <w:noProof/>
-          <w:sz w:val="24"/>
-          <w:szCs w:val="24"/>
-        </w:rPr>
-        <w:lastRenderedPageBreak/>
-        <w:t xml:space="preserve">firabase which is a cloud hosted </w:t>
+        <w:t xml:space="preserve">The front end react app will contain all the business logic and be the centerpiece where all other components will plug into. The auth microservice is a separate piece that was created in order to not use proprietary fireabse auth. The reamaing pieces piece of the architecture is only firabase which is a cloud hosted </w:t>
       </w:r>
       <w:r>
         <w:rPr>
@@ -2390,7 +2778,7 @@
 </file>
 
 <file path=word/numbering.xml><?xml version="1.0" encoding="utf-8"?>
-<w:numbering xmlns:wpc="http://schemas.microsoft.com/office/word/2010/wordprocessingCanvas" xmlns:cx="http://schemas.microsoft.com/office/drawing/2014/chartex" xmlns:cx1="http://schemas.microsoft.com/office/drawing/2015/9/8/chartex" xmlns:cx2="http://schemas.microsoft.com/office/drawing/2015/10/21/chartex" xmlns:cx3="http://schemas.microsoft.com/office/drawing/2016/5/9/chartex" xmlns:cx4="http://schemas.microsoft.com/office/drawing/2016/5/10/chartex" xmlns:cx5="http://schemas.microsoft.com/office/drawing/2016/5/11/chartex" xmlns:cx6="http://schemas.microsoft.com/office/drawing/2016/5/12/chartex" xmlns:cx7="http://schemas.microsoft.com/office/drawing/2016/5/13/chartex" xmlns:cx8="http://schemas.microsoft.com/office/drawing/2016/5/14/chartex" xmlns:mc="http://schemas.openxmlformats.org/markup-compatibility/2006" xmlns:aink="http://schemas.microsoft.com/office/drawing/2016/ink" xmlns:am3d="http://schemas.microsoft.com/office/drawing/2017/model3d" xmlns:o="urn:schemas-microsoft-com:office:office" xmlns:r="http://schemas.openxmlformats.org/officeDocument/2006/relationships" xmlns:m="http://schemas.openxmlformats.org/officeDocument/2006/math" xmlns:v="urn:schemas-microsoft-com:vml" xmlns:wp14="http://schemas.microsoft.com/office/word/2010/wordprocessingDrawing" xmlns:wp="http://schemas.openxmlformats.org/drawingml/2006/wordprocessingDrawing" xmlns:w10="urn:schemas-microsoft-com:office:word" xmlns:w="http://schemas.openxmlformats.org/wordprocessingml/2006/main" xmlns:w14="http://schemas.microsoft.com/office/word/2010/wordml" xmlns:w15="http://schemas.microsoft.com/office/word/2012/wordml" xmlns:w16cex="http://schemas.microsoft.com/office/word/2018/wordml/cex" xmlns:w16cid="http://schemas.microsoft.com/office/word/2016/wordml/cid" xmlns:w16="http://schemas.microsoft.com/office/word/2018/wordml" xmlns:w16se="http://schemas.microsoft.com/office/word/2015/wordml/symex" xmlns:wpg="http://schemas.microsoft.com/office/word/2010/wordprocessingGroup" xmlns:wpi="http://schemas.microsoft.com/office/word/2010/wordprocessingInk" xmlns:wne="http://schemas.microsoft.com/office/word/2006/wordml" xmlns:wps="http://schemas.microsoft.com/office/word/2010/wordprocessingShape" mc:Ignorable="w14 w15 w16se w16cid w16 w16cex wp14">
+<w:numbering xmlns:wpc="http://schemas.microsoft.com/office/word/2010/wordprocessingCanvas" xmlns:cx="http://schemas.microsoft.com/office/drawing/2014/chartex" xmlns:cx1="http://schemas.microsoft.com/office/drawing/2015/9/8/chartex" xmlns:cx2="http://schemas.microsoft.com/office/drawing/2015/10/21/chartex" xmlns:cx3="http://schemas.microsoft.com/office/drawing/2016/5/9/chartex" xmlns:cx4="http://schemas.microsoft.com/office/drawing/2016/5/10/chartex" xmlns:cx5="http://schemas.microsoft.com/office/drawing/2016/5/11/chartex" xmlns:cx6="http://schemas.microsoft.com/office/drawing/2016/5/12/chartex" xmlns:cx7="http://schemas.microsoft.com/office/drawing/2016/5/13/chartex" xmlns:cx8="http://schemas.microsoft.com/office/drawing/2016/5/14/chartex" xmlns:mc="http://schemas.openxmlformats.org/markup-compatibility/2006" xmlns:aink="http://schemas.microsoft.com/office/drawing/2016/ink" xmlns:am3d="http://schemas.microsoft.com/office/drawing/2017/model3d" xmlns:o="urn:schemas-microsoft-com:office:office" xmlns:r="http://schemas.openxmlformats.org/officeDocument/2006/relationships" xmlns:m="http://schemas.openxmlformats.org/officeDocument/2006/math" xmlns:v="urn:schemas-microsoft-com:vml" xmlns:wp14="http://schemas.microsoft.com/office/word/2010/wordprocessingDrawing" xmlns:wp="http://schemas.openxmlformats.org/drawingml/2006/wordprocessingDrawing" xmlns:w10="urn:schemas-microsoft-com:office:word" xmlns:w="http://schemas.openxmlformats.org/wordprocessingml/2006/main" xmlns:w14="http://schemas.microsoft.com/office/word/2010/wordml" xmlns:w15="http://schemas.microsoft.com/office/word/2012/wordml" xmlns:w16cex="http://schemas.microsoft.com/office/word/2018/wordml/cex" xmlns:w16cid="http://schemas.microsoft.com/office/word/2016/wordml/cid" xmlns:w16="http://schemas.microsoft.com/office/word/2018/wordml" xmlns:w16sdtdh="http://schemas.microsoft.com/office/word/2020/wordml/sdtdatahash" xmlns:w16se="http://schemas.microsoft.com/office/word/2015/wordml/symex" xmlns:wpg="http://schemas.microsoft.com/office/word/2010/wordprocessingGroup" xmlns:wpi="http://schemas.microsoft.com/office/word/2010/wordprocessingInk" xmlns:wne="http://schemas.microsoft.com/office/word/2006/wordml" xmlns:wps="http://schemas.microsoft.com/office/word/2010/wordprocessingShape" mc:Ignorable="w14 w15 w16se w16cid w16 w16cex w16sdtdh wp14">
   <w:abstractNum w:abstractNumId="0" w15:restartNumberingAfterBreak="0">
     <w:nsid w:val="29CB07CC"/>
     <w:multiLevelType w:val="hybridMultilevel"/>
@@ -2481,9 +2869,9 @@
     </w:lvl>
   </w:abstractNum>
   <w:abstractNum w:abstractNumId="1" w15:restartNumberingAfterBreak="0">
-    <w:nsid w:val="684448E3"/>
+    <w:nsid w:val="314D0F3E"/>
     <w:multiLevelType w:val="hybridMultilevel"/>
-    <w:tmpl w:val="3F58A41C"/>
+    <w:tmpl w:val="EFAE99D4"/>
     <w:lvl w:ilvl="0" w:tplc="10090001">
       <w:start w:val="1"/>
       <w:numFmt w:val="bullet"/>
@@ -2593,17 +2981,133 @@
       </w:rPr>
     </w:lvl>
   </w:abstractNum>
+  <w:abstractNum w:abstractNumId="2" w15:restartNumberingAfterBreak="0">
+    <w:nsid w:val="684448E3"/>
+    <w:multiLevelType w:val="hybridMultilevel"/>
+    <w:tmpl w:val="3F58A41C"/>
+    <w:lvl w:ilvl="0" w:tplc="10090001">
+      <w:start w:val="1"/>
+      <w:numFmt w:val="bullet"/>
+      <w:lvlText w:val=""/>
+      <w:lvlJc w:val="left"/>
+      <w:pPr>
+        <w:ind w:left="720" w:hanging="360"/>
+      </w:pPr>
+      <w:rPr>
+        <w:rFonts w:ascii="Symbol" w:hAnsi="Symbol" w:hint="default"/>
+      </w:rPr>
+    </w:lvl>
+    <w:lvl w:ilvl="1" w:tplc="10090003" w:tentative="1">
+      <w:start w:val="1"/>
+      <w:numFmt w:val="bullet"/>
+      <w:lvlText w:val="o"/>
+      <w:lvlJc w:val="left"/>
+      <w:pPr>
+        <w:ind w:left="1440" w:hanging="360"/>
+      </w:pPr>
+      <w:rPr>
+        <w:rFonts w:ascii="Courier New" w:hAnsi="Courier New" w:cs="Courier New" w:hint="default"/>
+      </w:rPr>
+    </w:lvl>
+    <w:lvl w:ilvl="2" w:tplc="10090005" w:tentative="1">
+      <w:start w:val="1"/>
+      <w:numFmt w:val="bullet"/>
+      <w:lvlText w:val=""/>
+      <w:lvlJc w:val="left"/>
+      <w:pPr>
+        <w:ind w:left="2160" w:hanging="360"/>
+      </w:pPr>
+      <w:rPr>
+        <w:rFonts w:ascii="Wingdings" w:hAnsi="Wingdings" w:hint="default"/>
+      </w:rPr>
+    </w:lvl>
+    <w:lvl w:ilvl="3" w:tplc="10090001" w:tentative="1">
+      <w:start w:val="1"/>
+      <w:numFmt w:val="bullet"/>
+      <w:lvlText w:val=""/>
+      <w:lvlJc w:val="left"/>
+      <w:pPr>
+        <w:ind w:left="2880" w:hanging="360"/>
+      </w:pPr>
+      <w:rPr>
+        <w:rFonts w:ascii="Symbol" w:hAnsi="Symbol" w:hint="default"/>
+      </w:rPr>
+    </w:lvl>
+    <w:lvl w:ilvl="4" w:tplc="10090003" w:tentative="1">
+      <w:start w:val="1"/>
+      <w:numFmt w:val="bullet"/>
+      <w:lvlText w:val="o"/>
+      <w:lvlJc w:val="left"/>
+      <w:pPr>
+        <w:ind w:left="3600" w:hanging="360"/>
+      </w:pPr>
+      <w:rPr>
+        <w:rFonts w:ascii="Courier New" w:hAnsi="Courier New" w:cs="Courier New" w:hint="default"/>
+      </w:rPr>
+    </w:lvl>
+    <w:lvl w:ilvl="5" w:tplc="10090005" w:tentative="1">
+      <w:start w:val="1"/>
+      <w:numFmt w:val="bullet"/>
+      <w:lvlText w:val=""/>
+      <w:lvlJc w:val="left"/>
+      <w:pPr>
+        <w:ind w:left="4320" w:hanging="360"/>
+      </w:pPr>
+      <w:rPr>
+        <w:rFonts w:ascii="Wingdings" w:hAnsi="Wingdings" w:hint="default"/>
+      </w:rPr>
+    </w:lvl>
+    <w:lvl w:ilvl="6" w:tplc="10090001" w:tentative="1">
+      <w:start w:val="1"/>
+      <w:numFmt w:val="bullet"/>
+      <w:lvlText w:val=""/>
+      <w:lvlJc w:val="left"/>
+      <w:pPr>
+        <w:ind w:left="5040" w:hanging="360"/>
+      </w:pPr>
+      <w:rPr>
+        <w:rFonts w:ascii="Symbol" w:hAnsi="Symbol" w:hint="default"/>
+      </w:rPr>
+    </w:lvl>
+    <w:lvl w:ilvl="7" w:tplc="10090003" w:tentative="1">
+      <w:start w:val="1"/>
+      <w:numFmt w:val="bullet"/>
+      <w:lvlText w:val="o"/>
+      <w:lvlJc w:val="left"/>
+      <w:pPr>
+        <w:ind w:left="5760" w:hanging="360"/>
+      </w:pPr>
+      <w:rPr>
+        <w:rFonts w:ascii="Courier New" w:hAnsi="Courier New" w:cs="Courier New" w:hint="default"/>
+      </w:rPr>
+    </w:lvl>
+    <w:lvl w:ilvl="8" w:tplc="10090005" w:tentative="1">
+      <w:start w:val="1"/>
+      <w:numFmt w:val="bullet"/>
+      <w:lvlText w:val=""/>
+      <w:lvlJc w:val="left"/>
+      <w:pPr>
+        <w:ind w:left="6480" w:hanging="360"/>
+      </w:pPr>
+      <w:rPr>
+        <w:rFonts w:ascii="Wingdings" w:hAnsi="Wingdings" w:hint="default"/>
+      </w:rPr>
+    </w:lvl>
+  </w:abstractNum>
   <w:num w:numId="1">
     <w:abstractNumId w:val="0"/>
   </w:num>
   <w:num w:numId="2">
+    <w:abstractNumId w:val="2"/>
+  </w:num>
+  <w:num w:numId="3">
     <w:abstractNumId w:val="1"/>
   </w:num>
 </w:numbering>
 </file>
 
 <file path=word/styles.xml><?xml version="1.0" encoding="utf-8"?>
-<w:styles xmlns:mc="http://schemas.openxmlformats.org/markup-compatibility/2006" xmlns:r="http://schemas.openxmlformats.org/officeDocument/2006/relationships" xmlns:w="http://schemas.openxmlformats.org/wordprocessingml/2006/main" xmlns:w14="http://schemas.microsoft.com/office/word/2010/wordml" xmlns:w15="http://schemas.microsoft.com/office/word/2012/wordml" xmlns:w16cex="http://schemas.microsoft.com/office/word/2018/wordml/cex" xmlns:w16cid="http://schemas.microsoft.com/office/word/2016/wordml/cid" xmlns:w16="http://schemas.microsoft.com/office/word/2018/wordml" xmlns:w16se="http://schemas.microsoft.com/office/word/2015/wordml/symex" mc:Ignorable="w14 w15 w16se w16cid w16 w16cex">
+<w:styles xmlns:mc="http://schemas.openxmlformats.org/markup-compatibility/2006" xmlns:r="http://schemas.openxmlformats.org/officeDocument/2006/relationships" xmlns:w="http://schemas.openxmlformats.org/wordprocessingml/2006/main" xmlns:w14="http://schemas.microsoft.com/office/word/2010/wordml" xmlns:w15="http://schemas.microsoft.com/office/word/2012/wordml" xmlns:w16cex="http://schemas.microsoft.com/office/word/2018/wordml/cex" xmlns:w16cid="http://schemas.microsoft.com/office/word/2016/wordml/cid" xmlns:w16="http://schemas.microsoft.com/office/word/2018/wordml" xmlns:w16sdtdh="http://schemas.microsoft.com/office/word/2020/wordml/sdtdatahash" xmlns:w16se="http://schemas.microsoft.com/office/word/2015/wordml/symex" mc:Ignorable="w14 w15 w16se w16cid w16 w16cex w16sdtdh">
   <w:docDefaults>
     <w:rPrDefault>
       <w:rPr>

</xml_diff>